<commit_message>
Kept working on lab7
</commit_message>
<xml_diff>
--- a/lab7/CprE Lab 7 Report.docx
+++ b/lab7/CprE Lab 7 Report.docx
@@ -395,129 +395,9 @@
       </w:r>
       <w:r>
         <w:rPr>
-          <w:rFonts w:cs="Times New Roman"/>
-        </w:rPr>
-        <w:t xml:space="preserve">The </w:t>
-      </w:r>
-      <w:r>
-        <w:rPr>
-          <w:rFonts w:cs="Times New Roman"/>
-        </w:rPr>
-        <w:t xml:space="preserve">problem this lab </w:t>
-      </w:r>
-      <w:r>
-        <w:rPr>
-          <w:rFonts w:cs="Times New Roman"/>
-        </w:rPr>
-        <w:t>tackles</w:t>
-      </w:r>
-      <w:r>
-        <w:rPr>
-          <w:rFonts w:cs="Times New Roman"/>
-        </w:rPr>
-        <w:t xml:space="preserve"> is building</w:t>
-      </w:r>
-      <w:r>
-        <w:rPr>
-          <w:rFonts w:cs="Times New Roman"/>
-        </w:rPr>
-        <w:t xml:space="preserve"> a user interface </w:t>
-      </w:r>
-      <w:r>
-        <w:rPr>
           <w:rFonts w:eastAsiaTheme="minorEastAsia" w:cs="Times New Roman"/>
         </w:rPr>
-        <w:t xml:space="preserve">for the </w:t>
-      </w:r>
-      <w:r>
-        <w:rPr>
-          <w:rFonts w:eastAsiaTheme="minorEastAsia" w:cs="Times New Roman"/>
-        </w:rPr>
-        <w:t>relatively</w:t>
-      </w:r>
-      <w:r>
-        <w:rPr>
-          <w:rFonts w:eastAsiaTheme="minorEastAsia" w:cs="Times New Roman"/>
-        </w:rPr>
         <w:t xml:space="preserve"> </w:t>
-      </w:r>
-      <w:r>
-        <w:rPr>
-          <w:rFonts w:eastAsiaTheme="minorEastAsia" w:cs="Times New Roman"/>
-        </w:rPr>
-        <w:t>arbitrary output of ds4rd.exe</w:t>
-      </w:r>
-      <w:r>
-        <w:rPr>
-          <w:rFonts w:eastAsiaTheme="minorEastAsia" w:cs="Times New Roman"/>
-        </w:rPr>
-        <w:t xml:space="preserve">. We are asked to build an output using </w:t>
-      </w:r>
-      <w:r>
-        <w:rPr>
-          <w:rFonts w:eastAsiaTheme="minorEastAsia" w:cs="Times New Roman"/>
-        </w:rPr>
-        <w:t xml:space="preserve">only the </w:t>
-      </w:r>
-      <w:r>
-        <w:rPr>
-          <w:rFonts w:eastAsiaTheme="minorEastAsia" w:cs="Times New Roman"/>
-        </w:rPr>
-        <w:t xml:space="preserve">ASCII </w:t>
-      </w:r>
-      <w:r>
-        <w:rPr>
-          <w:rFonts w:eastAsiaTheme="minorEastAsia" w:cs="Times New Roman"/>
-        </w:rPr>
-        <w:t>characters</w:t>
-      </w:r>
-      <w:r>
-        <w:rPr>
-          <w:rFonts w:eastAsiaTheme="minorEastAsia" w:cs="Times New Roman"/>
-        </w:rPr>
-        <w:t xml:space="preserve"> ‘0’, ‘r’, </w:t>
-      </w:r>
-      <w:r>
-        <w:rPr>
-          <w:rFonts w:eastAsiaTheme="minorEastAsia" w:cs="Times New Roman"/>
-        </w:rPr>
-        <w:t>and ‘|’.</w:t>
-      </w:r>
-      <w:r>
-        <w:rPr>
-          <w:rFonts w:eastAsiaTheme="minorEastAsia" w:cs="Times New Roman"/>
-        </w:rPr>
-        <w:t xml:space="preserve"> </w:t>
-      </w:r>
-      <w:r>
-        <w:rPr>
-          <w:rFonts w:eastAsiaTheme="minorEastAsia" w:cs="Times New Roman"/>
-        </w:rPr>
-        <w:t>T</w:t>
-      </w:r>
-      <w:r>
-        <w:rPr>
-          <w:rFonts w:eastAsiaTheme="minorEastAsia" w:cs="Times New Roman"/>
-        </w:rPr>
-        <w:t>h</w:t>
-      </w:r>
-      <w:r>
-        <w:rPr>
-          <w:rFonts w:eastAsiaTheme="minorEastAsia" w:cs="Times New Roman"/>
-        </w:rPr>
-        <w:t>ese characters are then used to</w:t>
-      </w:r>
-      <w:r>
-        <w:rPr>
-          <w:rFonts w:eastAsiaTheme="minorEastAsia" w:cs="Times New Roman"/>
-        </w:rPr>
-        <w:t xml:space="preserve"> show the current roll or pitch of the controller</w:t>
-      </w:r>
-      <w:r>
-        <w:rPr>
-          <w:rFonts w:eastAsiaTheme="minorEastAsia" w:cs="Times New Roman"/>
-        </w:rPr>
-        <w:t xml:space="preserve"> in a user-friendly manner. </w:t>
       </w:r>
     </w:p>
     <w:p>
@@ -565,30 +445,6 @@
         </w:rPr>
         <w:t xml:space="preserve"> </w:t>
       </w:r>
-      <w:r>
-        <w:rPr>
-          <w:rFonts w:cs="Times New Roman"/>
-        </w:rPr>
-        <w:t xml:space="preserve">This will require </w:t>
-      </w:r>
-      <w:r>
-        <w:rPr>
-          <w:rFonts w:cs="Times New Roman"/>
-        </w:rPr>
-        <w:t xml:space="preserve">modifying the scale of the gravitational relative acceleration to something that </w:t>
-      </w:r>
-      <w:r>
-        <w:rPr>
-          <w:rFonts w:cs="Times New Roman"/>
-        </w:rPr>
-        <w:t>can be displayed in whole numbers, then it must be displayed</w:t>
-      </w:r>
-      <w:r>
-        <w:rPr>
-          <w:rFonts w:cs="Times New Roman"/>
-        </w:rPr>
-        <w:t xml:space="preserve"> using only the allowed characters.</w:t>
-      </w:r>
     </w:p>
     <w:p>
       <w:pPr>
@@ -618,340 +474,75 @@
     </w:p>
     <w:p>
       <w:pPr>
-        <w:spacing w:line="276" w:lineRule="auto"/>
-        <w:rPr>
-          <w:rFonts w:eastAsiaTheme="minorEastAsia" w:cs="Times New Roman"/>
-        </w:rPr>
-      </w:pPr>
-      <w:r>
-        <w:rPr>
-          <w:rFonts w:eastAsiaTheme="minorEastAsia" w:cs="Times New Roman"/>
-        </w:rPr>
-        <w:t xml:space="preserve">The range of arcsine </w:t>
-      </w:r>
-      <w:r>
-        <w:rPr>
-          <w:rFonts w:eastAsiaTheme="minorEastAsia" w:cs="Times New Roman"/>
-        </w:rPr>
-        <w:t>is</w:t>
-      </w:r>
-      <w:r>
-        <w:rPr>
-          <w:rFonts w:eastAsiaTheme="minorEastAsia" w:cs="Times New Roman"/>
-        </w:rPr>
-        <w:t xml:space="preserve"> </w:t>
-      </w:r>
-      <m:oMath>
-        <m:r>
-          <w:rPr>
-            <w:rFonts w:ascii="Cambria Math" w:eastAsiaTheme="minorEastAsia" w:hAnsi="Cambria Math" w:cs="Times New Roman"/>
-          </w:rPr>
-          <m:t>-π/2 to π/2</m:t>
-        </m:r>
-      </m:oMath>
-      <w:r>
-        <w:rPr>
-          <w:rFonts w:eastAsiaTheme="minorEastAsia" w:cs="Times New Roman"/>
-        </w:rPr>
-        <w:t xml:space="preserve">, so in order to get out a range of -1 to 1 we must multiply by the inverse of </w:t>
-      </w:r>
-      <m:oMath>
-        <m:r>
-          <w:rPr>
-            <w:rFonts w:ascii="Cambria Math" w:eastAsiaTheme="minorEastAsia" w:hAnsi="Cambria Math" w:cs="Times New Roman"/>
-          </w:rPr>
-          <m:t>π/2</m:t>
-        </m:r>
-      </m:oMath>
-      <w:r>
-        <w:rPr>
-          <w:rFonts w:eastAsiaTheme="minorEastAsia" w:cs="Times New Roman"/>
-        </w:rPr>
-        <w:t xml:space="preserve"> – same thing as dividing by </w:t>
-      </w:r>
-      <m:oMath>
-        <m:r>
-          <w:rPr>
-            <w:rFonts w:ascii="Cambria Math" w:eastAsiaTheme="minorEastAsia" w:hAnsi="Cambria Math" w:cs="Times New Roman"/>
-          </w:rPr>
-          <m:t>π/2</m:t>
-        </m:r>
-      </m:oMath>
-      <w:r>
-        <w:rPr>
-          <w:rFonts w:eastAsiaTheme="minorEastAsia" w:cs="Times New Roman"/>
-        </w:rPr>
-        <w:t xml:space="preserve">. Then in order to get a range from -39 to 39, </w:t>
-      </w:r>
-      <w:r>
-        <w:rPr>
-          <w:rFonts w:eastAsiaTheme="minorEastAsia" w:cs="Times New Roman"/>
-        </w:rPr>
-        <w:t xml:space="preserve">we simply multiply by 39. </w:t>
-      </w:r>
-    </w:p>
-    <w:p>
-      <w:pPr>
-        <w:spacing w:line="276" w:lineRule="auto"/>
-        <w:rPr>
-          <w:rFonts w:eastAsiaTheme="minorEastAsia" w:cs="Times New Roman"/>
-        </w:rPr>
-      </w:pPr>
-      <m:oMathPara>
-        <m:oMath>
-          <m:func>
-            <m:funcPr>
-              <m:ctrlPr>
-                <w:rPr>
-                  <w:rFonts w:ascii="Cambria Math" w:hAnsi="Cambria Math" w:cs="Times New Roman"/>
-                  <w:i/>
-                </w:rPr>
-              </m:ctrlPr>
-            </m:funcPr>
-            <m:fName>
-              <m:sSup>
-                <m:sSupPr>
-                  <m:ctrlPr>
-                    <w:rPr>
-                      <w:rFonts w:ascii="Cambria Math" w:hAnsi="Cambria Math" w:cs="Times New Roman"/>
-                      <w:i/>
-                    </w:rPr>
-                  </m:ctrlPr>
-                </m:sSupPr>
-                <m:e>
-                  <m:r>
-                    <m:rPr>
-                      <m:sty m:val="p"/>
-                    </m:rPr>
-                    <w:rPr>
-                      <w:rFonts w:ascii="Cambria Math" w:hAnsi="Cambria Math" w:cs="Times New Roman"/>
-                    </w:rPr>
-                    <m:t>sin</m:t>
-                  </m:r>
-                </m:e>
-                <m:sup>
-                  <m:r>
-                    <w:rPr>
-                      <w:rFonts w:ascii="Cambria Math" w:hAnsi="Cambria Math" w:cs="Times New Roman"/>
-                    </w:rPr>
-                    <m:t>-1</m:t>
-                  </m:r>
-                </m:sup>
-              </m:sSup>
-            </m:fName>
-            <m:e>
-              <m:d>
-                <m:dPr>
-                  <m:ctrlPr>
-                    <w:rPr>
-                      <w:rFonts w:ascii="Cambria Math" w:hAnsi="Cambria Math" w:cs="Times New Roman"/>
-                      <w:i/>
-                    </w:rPr>
-                  </m:ctrlPr>
-                </m:dPr>
-                <m:e>
-                  <m:sSub>
-                    <m:sSubPr>
-                      <m:ctrlPr>
-                        <w:rPr>
-                          <w:rFonts w:ascii="Cambria Math" w:hAnsi="Cambria Math" w:cs="Times New Roman"/>
-                          <w:i/>
-                        </w:rPr>
-                      </m:ctrlPr>
-                    </m:sSubPr>
-                    <m:e>
-                      <m:r>
-                        <w:rPr>
-                          <w:rFonts w:ascii="Cambria Math" w:hAnsi="Cambria Math" w:cs="Times New Roman"/>
-                        </w:rPr>
-                        <m:t>g</m:t>
-                      </m:r>
-                    </m:e>
-                    <m:sub>
-                      <m:r>
-                        <w:rPr>
-                          <w:rFonts w:ascii="Cambria Math" w:hAnsi="Cambria Math" w:cs="Times New Roman"/>
-                        </w:rPr>
-                        <m:t>x</m:t>
-                      </m:r>
-                    </m:sub>
-                  </m:sSub>
-                </m:e>
-              </m:d>
-            </m:e>
-          </m:func>
-          <m:r>
-            <w:rPr>
-              <w:rFonts w:ascii="Cambria Math" w:hAnsi="Cambria Math" w:cs="Times New Roman"/>
-            </w:rPr>
-            <m:t>∙</m:t>
-          </m:r>
-          <m:sSup>
-            <m:sSupPr>
-              <m:ctrlPr>
-                <w:rPr>
-                  <w:rFonts w:ascii="Cambria Math" w:eastAsiaTheme="minorEastAsia" w:hAnsi="Cambria Math" w:cs="Times New Roman"/>
-                  <w:i/>
-                </w:rPr>
-              </m:ctrlPr>
-            </m:sSupPr>
-            <m:e>
-              <m:d>
-                <m:dPr>
-                  <m:ctrlPr>
-                    <w:rPr>
-                      <w:rFonts w:ascii="Cambria Math" w:hAnsi="Cambria Math" w:cs="Times New Roman"/>
-                      <w:i/>
-                    </w:rPr>
-                  </m:ctrlPr>
-                </m:dPr>
-                <m:e>
-                  <m:f>
-                    <m:fPr>
-                      <m:ctrlPr>
-                        <w:rPr>
-                          <w:rFonts w:ascii="Cambria Math" w:hAnsi="Cambria Math" w:cs="Times New Roman"/>
-                          <w:i/>
-                        </w:rPr>
-                      </m:ctrlPr>
-                    </m:fPr>
-                    <m:num>
-                      <m:r>
-                        <w:rPr>
-                          <w:rFonts w:ascii="Cambria Math" w:hAnsi="Cambria Math" w:cs="Times New Roman"/>
-                        </w:rPr>
-                        <m:t>π</m:t>
-                      </m:r>
-                    </m:num>
-                    <m:den>
-                      <m:r>
-                        <w:rPr>
-                          <w:rFonts w:ascii="Cambria Math" w:hAnsi="Cambria Math" w:cs="Times New Roman"/>
-                        </w:rPr>
-                        <m:t>2</m:t>
-                      </m:r>
-                    </m:den>
-                  </m:f>
-                </m:e>
-              </m:d>
-              <m:ctrlPr>
-                <w:rPr>
-                  <w:rFonts w:ascii="Cambria Math" w:hAnsi="Cambria Math" w:cs="Times New Roman"/>
-                  <w:i/>
-                </w:rPr>
-              </m:ctrlPr>
-            </m:e>
-            <m:sup>
-              <m:r>
-                <w:rPr>
-                  <w:rFonts w:ascii="Cambria Math" w:eastAsiaTheme="minorEastAsia" w:hAnsi="Cambria Math" w:cs="Times New Roman"/>
-                </w:rPr>
-                <m:t>-1</m:t>
-              </m:r>
-            </m:sup>
-          </m:sSup>
-          <m:r>
-            <w:rPr>
-              <w:rFonts w:ascii="Cambria Math" w:eastAsiaTheme="minorEastAsia" w:hAnsi="Cambria Math" w:cs="Times New Roman"/>
-            </w:rPr>
-            <m:t>∙39=</m:t>
-          </m:r>
-          <m:f>
-            <m:fPr>
-              <m:ctrlPr>
-                <w:rPr>
-                  <w:rFonts w:ascii="Cambria Math" w:eastAsiaTheme="minorEastAsia" w:hAnsi="Cambria Math" w:cs="Times New Roman"/>
-                  <w:i/>
-                </w:rPr>
-              </m:ctrlPr>
-            </m:fPr>
-            <m:num>
-              <m:r>
-                <w:rPr>
-                  <w:rFonts w:ascii="Cambria Math" w:eastAsiaTheme="minorEastAsia" w:hAnsi="Cambria Math" w:cs="Times New Roman"/>
-                </w:rPr>
-                <m:t>78</m:t>
-              </m:r>
-              <m:func>
-                <m:funcPr>
-                  <m:ctrlPr>
-                    <w:rPr>
-                      <w:rFonts w:ascii="Cambria Math" w:hAnsi="Cambria Math" w:cs="Times New Roman"/>
-                      <w:i/>
-                    </w:rPr>
-                  </m:ctrlPr>
-                </m:funcPr>
-                <m:fName>
-                  <m:r>
-                    <m:rPr>
-                      <m:sty m:val="p"/>
-                    </m:rPr>
-                    <w:rPr>
-                      <w:rFonts w:ascii="Cambria Math" w:hAnsi="Cambria Math" w:cs="Times New Roman"/>
-                    </w:rPr>
-                    <m:t>sin</m:t>
-                  </m:r>
-                </m:fName>
-                <m:e>
-                  <m:d>
-                    <m:dPr>
-                      <m:ctrlPr>
-                        <w:rPr>
-                          <w:rFonts w:ascii="Cambria Math" w:hAnsi="Cambria Math" w:cs="Times New Roman"/>
-                          <w:i/>
-                        </w:rPr>
-                      </m:ctrlPr>
-                    </m:dPr>
-                    <m:e>
-                      <m:sSub>
-                        <m:sSubPr>
-                          <m:ctrlPr>
-                            <w:rPr>
-                              <w:rFonts w:ascii="Cambria Math" w:hAnsi="Cambria Math" w:cs="Times New Roman"/>
-                              <w:i/>
-                            </w:rPr>
-                          </m:ctrlPr>
-                        </m:sSubPr>
-                        <m:e>
-                          <m:r>
-                            <w:rPr>
-                              <w:rFonts w:ascii="Cambria Math" w:hAnsi="Cambria Math" w:cs="Times New Roman"/>
-                            </w:rPr>
-                            <m:t>g</m:t>
-                          </m:r>
-                        </m:e>
-                        <m:sub>
-                          <m:r>
-                            <w:rPr>
-                              <w:rFonts w:ascii="Cambria Math" w:hAnsi="Cambria Math" w:cs="Times New Roman"/>
-                            </w:rPr>
-                            <m:t>x</m:t>
-                          </m:r>
-                        </m:sub>
-                      </m:sSub>
-                    </m:e>
-                  </m:d>
-                </m:e>
-              </m:func>
-            </m:num>
-            <m:den>
-              <m:r>
-                <w:rPr>
-                  <w:rFonts w:ascii="Cambria Math" w:eastAsiaTheme="minorEastAsia" w:hAnsi="Cambria Math" w:cs="Times New Roman"/>
-                </w:rPr>
-                <m:t>π</m:t>
-              </m:r>
-            </m:den>
-          </m:f>
-        </m:oMath>
-      </m:oMathPara>
-    </w:p>
-    <w:p>
-      <w:pPr>
-        <w:spacing w:line="276" w:lineRule="auto"/>
-        <w:jc w:val="center"/>
+        <w:spacing w:before="240" w:line="276" w:lineRule="auto"/>
         <w:rPr>
           <w:rFonts w:cs="Times New Roman"/>
+          <w:b/>
+          <w:bCs/>
+        </w:rPr>
+      </w:pPr>
+      <w:r>
+        <w:rPr>
+          <w:rFonts w:cs="Times New Roman"/>
+          <w:b/>
+          <w:bCs/>
+        </w:rPr>
+        <w:tab/>
+      </w:r>
+    </w:p>
+    <w:p>
+      <w:pPr>
+        <w:spacing w:before="240" w:line="276" w:lineRule="auto"/>
+        <w:rPr>
+          <w:rFonts w:cs="Times New Roman"/>
+          <w:b/>
+          <w:bCs/>
+        </w:rPr>
+      </w:pPr>
+    </w:p>
+    <w:p>
+      <w:pPr>
+        <w:rPr>
+          <w:rFonts w:cs="Times New Roman"/>
+          <w:b/>
+          <w:bCs/>
+        </w:rPr>
+      </w:pPr>
+      <w:r>
+        <w:rPr>
+          <w:rFonts w:cs="Times New Roman"/>
+          <w:b/>
+          <w:bCs/>
+        </w:rPr>
+        <w:br w:type="page"/>
+      </w:r>
+    </w:p>
+    <w:p>
+      <w:pPr>
+        <w:spacing w:before="240" w:line="480" w:lineRule="auto"/>
+        <w:rPr>
+          <w:rFonts w:cs="Times New Roman"/>
+          <w:b/>
+          <w:bCs/>
+        </w:rPr>
+      </w:pPr>
+      <w:r>
+        <w:rPr>
+          <w:rFonts w:cs="Times New Roman"/>
+          <w:b/>
+          <w:bCs/>
+        </w:rPr>
+        <w:lastRenderedPageBreak/>
+        <w:t>Testing</w:t>
+      </w:r>
+    </w:p>
+    <w:p>
+      <w:pPr>
+        <w:spacing w:before="240" w:line="240" w:lineRule="auto"/>
+        <w:rPr>
+          <w:rFonts w:cs="Times New Roman"/>
+          <w:b/>
+          <w:bCs/>
         </w:rPr>
       </w:pPr>
       <w:r>
@@ -960,10 +551,10 @@
           <w:noProof/>
         </w:rPr>
         <w:drawing>
-          <wp:inline distT="0" distB="0" distL="0" distR="0" wp14:anchorId="1E33E8C8" wp14:editId="7D2291B8">
-            <wp:extent cx="1828800" cy="1828800"/>
+          <wp:inline distT="0" distB="0" distL="0" distR="0" wp14:anchorId="1C57C8A0" wp14:editId="546DF446">
+            <wp:extent cx="2971800" cy="2617152"/>
             <wp:effectExtent l="0" t="0" r="0" b="0"/>
-            <wp:docPr id="1886688208" name="Picture 1" descr="A graph of mathematical equations&#10;&#10;AI-generated content may be incorrect."/>
+            <wp:docPr id="1439146860" name="Picture 1" descr="A graph of different colored lines&#10;&#10;AI-generated content may be incorrect."/>
             <wp:cNvGraphicFramePr>
               <a:graphicFrameLocks xmlns:a="http://schemas.openxmlformats.org/drawingml/2006/main" noChangeAspect="1"/>
             </wp:cNvGraphicFramePr>
@@ -971,7 +562,7 @@
               <a:graphicData uri="http://schemas.openxmlformats.org/drawingml/2006/picture">
                 <pic:pic xmlns:pic="http://schemas.openxmlformats.org/drawingml/2006/picture">
                   <pic:nvPicPr>
-                    <pic:cNvPr id="1886688208" name="Picture 1" descr="A graph of mathematical equations&#10;&#10;AI-generated content may be incorrect."/>
+                    <pic:cNvPr id="1439146860" name="Picture 1" descr="A graph of different colored lines&#10;&#10;AI-generated content may be incorrect."/>
                     <pic:cNvPicPr/>
                   </pic:nvPicPr>
                   <pic:blipFill>
@@ -989,7 +580,7 @@
                   <pic:spPr>
                     <a:xfrm>
                       <a:off x="0" y="0"/>
-                      <a:ext cx="1828800" cy="1828800"/>
+                      <a:ext cx="2971800" cy="2617152"/>
                     </a:xfrm>
                     <a:prstGeom prst="rect">
                       <a:avLst/>
@@ -1004,25 +595,13 @@
       <w:r>
         <w:rPr>
           <w:rFonts w:cs="Times New Roman"/>
-        </w:rPr>
-        <w:tab/>
-      </w:r>
-      <w:r>
-        <w:rPr>
-          <w:rFonts w:cs="Times New Roman"/>
-        </w:rPr>
-        <w:tab/>
-      </w:r>
-      <w:r>
-        <w:rPr>
-          <w:rFonts w:cs="Times New Roman"/>
           <w:noProof/>
         </w:rPr>
         <w:drawing>
-          <wp:inline distT="0" distB="0" distL="0" distR="0" wp14:anchorId="5D9C6F1C" wp14:editId="56685F73">
-            <wp:extent cx="1828800" cy="1828800"/>
+          <wp:inline distT="0" distB="0" distL="0" distR="0" wp14:anchorId="61028512" wp14:editId="4D15B282">
+            <wp:extent cx="2971800" cy="2617153"/>
             <wp:effectExtent l="0" t="0" r="0" b="0"/>
-            <wp:docPr id="1514865583" name="Picture 2" descr="A graph of a function&#10;&#10;AI-generated content may be incorrect."/>
+            <wp:docPr id="1544323468" name="Picture 2" descr="A graph with different colored lines&#10;&#10;AI-generated content may be incorrect."/>
             <wp:cNvGraphicFramePr>
               <a:graphicFrameLocks xmlns:a="http://schemas.openxmlformats.org/drawingml/2006/main" noChangeAspect="1"/>
             </wp:cNvGraphicFramePr>
@@ -1030,7 +609,7 @@
               <a:graphicData uri="http://schemas.openxmlformats.org/drawingml/2006/picture">
                 <pic:pic xmlns:pic="http://schemas.openxmlformats.org/drawingml/2006/picture">
                   <pic:nvPicPr>
-                    <pic:cNvPr id="1514865583" name="Picture 2" descr="A graph of a function&#10;&#10;AI-generated content may be incorrect."/>
+                    <pic:cNvPr id="1544323468" name="Picture 2" descr="A graph with different colored lines&#10;&#10;AI-generated content may be incorrect."/>
                     <pic:cNvPicPr/>
                   </pic:nvPicPr>
                   <pic:blipFill>
@@ -1048,7 +627,7 @@
                   <pic:spPr>
                     <a:xfrm>
                       <a:off x="0" y="0"/>
-                      <a:ext cx="1828800" cy="1828800"/>
+                      <a:ext cx="2971800" cy="2617153"/>
                     </a:xfrm>
                     <a:prstGeom prst="rect">
                       <a:avLst/>
@@ -1060,224 +639,52 @@
           </wp:inline>
         </w:drawing>
       </w:r>
-    </w:p>
-    <w:p>
-      <w:pPr>
-        <w:spacing w:line="276" w:lineRule="auto"/>
-        <w:ind w:firstLine="720"/>
+      <w:r>
         <w:rPr>
           <w:rFonts w:cs="Times New Roman"/>
-        </w:rPr>
-      </w:pPr>
-    </w:p>
-    <w:p>
-      <w:pPr>
-        <w:spacing w:line="276" w:lineRule="auto"/>
-        <w:ind w:firstLine="720"/>
-        <w:rPr>
-          <w:rFonts w:eastAsiaTheme="minorEastAsia" w:cs="Times New Roman"/>
-        </w:rPr>
-      </w:pPr>
-      <w:r>
-        <w:rPr>
-          <w:rFonts w:cs="Times New Roman"/>
-        </w:rPr>
-        <w:t xml:space="preserve">In order to </w:t>
-      </w:r>
-      <w:r>
-        <w:rPr>
-          <w:rFonts w:cs="Times New Roman"/>
-        </w:rPr>
-        <w:t xml:space="preserve">output to the terminal in a way that is user-friendly, a combination of </w:t>
-      </w:r>
-      <w:r>
-        <w:rPr>
-          <w:rFonts w:eastAsiaTheme="minorEastAsia" w:cs="Times New Roman"/>
-        </w:rPr>
-        <w:t xml:space="preserve">‘0’, ‘r’, and ‘|’. With ‘0’ representing around zero </w:t>
-      </w:r>
-      <w:r>
-        <w:rPr>
-          <w:rFonts w:eastAsiaTheme="minorEastAsia" w:cs="Times New Roman"/>
-        </w:rPr>
-        <w:t xml:space="preserve">degrees, ‘r’ representing positive degree values, and ‘|’ representing negative degree values. </w:t>
-      </w:r>
-      <w:r>
-        <w:rPr>
-          <w:rFonts w:eastAsiaTheme="minorEastAsia" w:cs="Times New Roman"/>
-        </w:rPr>
-        <w:t>The total length each output line is</w:t>
-      </w:r>
-      <w:r>
-        <w:rPr>
-          <w:rFonts w:eastAsiaTheme="minorEastAsia" w:cs="Times New Roman"/>
-        </w:rPr>
-        <w:t xml:space="preserve"> up to</w:t>
-      </w:r>
-      <w:r>
-        <w:rPr>
-          <w:rFonts w:eastAsiaTheme="minorEastAsia" w:cs="Times New Roman"/>
-        </w:rPr>
-        <w:t xml:space="preserve"> 78 characters</w:t>
-      </w:r>
-      <w:r>
-        <w:rPr>
-          <w:rFonts w:eastAsiaTheme="minorEastAsia" w:cs="Times New Roman"/>
-        </w:rPr>
-        <w:t xml:space="preserve"> long</w:t>
-      </w:r>
-      <w:r>
-        <w:rPr>
-          <w:rFonts w:eastAsiaTheme="minorEastAsia" w:cs="Times New Roman"/>
-        </w:rPr>
-        <w:t xml:space="preserve">, with the first 39 characters </w:t>
-      </w:r>
-      <w:r>
-        <w:rPr>
-          <w:rFonts w:eastAsiaTheme="minorEastAsia" w:cs="Times New Roman"/>
-        </w:rPr>
-        <w:t xml:space="preserve">in the </w:t>
-      </w:r>
-      <w:r>
-        <w:rPr>
-          <w:rFonts w:eastAsiaTheme="minorEastAsia" w:cs="Times New Roman"/>
-        </w:rPr>
-        <w:t>negative</w:t>
-      </w:r>
-      <w:r>
-        <w:rPr>
-          <w:rFonts w:eastAsiaTheme="minorEastAsia" w:cs="Times New Roman"/>
-        </w:rPr>
-        <w:t xml:space="preserve"> direction, and 39 characters in the positive direction. If zero, it will </w:t>
-      </w:r>
-      <w:r>
-        <w:rPr>
-          <w:rFonts w:eastAsiaTheme="minorEastAsia" w:cs="Times New Roman"/>
-        </w:rPr>
-        <w:t xml:space="preserve">add the </w:t>
-      </w:r>
-      <w:r>
-        <w:rPr>
-          <w:rFonts w:eastAsiaTheme="minorEastAsia" w:cs="Times New Roman"/>
-        </w:rPr>
-        <w:t>‘0’ character on the 40</w:t>
-      </w:r>
-      <w:r>
-        <w:rPr>
-          <w:rFonts w:eastAsiaTheme="minorEastAsia" w:cs="Times New Roman"/>
-          <w:vertAlign w:val="superscript"/>
-        </w:rPr>
-        <w:t>th</w:t>
-      </w:r>
-      <w:r>
-        <w:rPr>
-          <w:rFonts w:eastAsiaTheme="minorEastAsia" w:cs="Times New Roman"/>
-        </w:rPr>
-        <w:t xml:space="preserve"> space. </w:t>
-      </w:r>
-    </w:p>
-    <w:p>
-      <w:pPr>
-        <w:rPr>
-          <w:rFonts w:cs="Times New Roman"/>
-          <w:b/>
-          <w:bCs/>
-        </w:rPr>
-      </w:pPr>
-      <w:r>
-        <w:rPr>
-          <w:rFonts w:cs="Times New Roman"/>
-          <w:b/>
-          <w:bCs/>
-        </w:rPr>
-        <w:br w:type="page"/>
-      </w:r>
-    </w:p>
-    <w:p>
-      <w:pPr>
-        <w:spacing w:before="240" w:line="480" w:lineRule="auto"/>
-        <w:rPr>
-          <w:rFonts w:cs="Times New Roman"/>
-          <w:b/>
-          <w:bCs/>
-        </w:rPr>
-      </w:pPr>
-      <w:r>
-        <w:rPr>
-          <w:rFonts w:cs="Times New Roman"/>
-          <w:b/>
-          <w:bCs/>
-        </w:rPr>
-        <w:lastRenderedPageBreak/>
-        <w:t>Testing</w:t>
-      </w:r>
-    </w:p>
-    <w:p>
-      <w:pPr>
-        <w:spacing w:after="0" w:line="276" w:lineRule="auto"/>
-        <w:rPr>
-          <w:rFonts w:cs="Times New Roman"/>
-        </w:rPr>
-      </w:pPr>
-      <w:r>
-        <w:rPr>
-          <w:rFonts w:cs="Times New Roman"/>
-        </w:rPr>
-        <w:tab/>
-      </w:r>
-      <w:r>
-        <w:rPr>
-          <w:rFonts w:cs="Times New Roman"/>
-        </w:rPr>
-        <w:t xml:space="preserve">When testing as the </w:t>
-      </w:r>
-      <w:r>
-        <w:rPr>
-          <w:rFonts w:cs="Times New Roman"/>
-        </w:rPr>
-        <w:t xml:space="preserve">controller reached its </w:t>
-      </w:r>
-      <w:r>
-        <w:rPr>
-          <w:rFonts w:cs="Times New Roman"/>
-        </w:rPr>
-        <w:t xml:space="preserve">value </w:t>
-      </w:r>
-      <w:r>
-        <w:rPr>
-          <w:rFonts w:cs="Times New Roman"/>
-        </w:rPr>
-        <w:t>limit, the output became quite unpredictable, even</w:t>
-      </w:r>
-      <w:r>
-        <w:rPr>
-          <w:rFonts w:cs="Times New Roman"/>
-        </w:rPr>
-        <w:t xml:space="preserve"> </w:t>
-      </w:r>
-      <w:r>
-        <w:rPr>
-          <w:rFonts w:cs="Times New Roman"/>
-        </w:rPr>
-        <w:t>when holding the controller steady</w:t>
-      </w:r>
-      <w:r>
-        <w:rPr>
-          <w:rFonts w:cs="Times New Roman"/>
-        </w:rPr>
-        <w:t xml:space="preserve">. This is likely due to the nature of the arc-sine function. It has a </w:t>
-      </w:r>
-      <w:r>
-        <w:rPr>
-          <w:rFonts w:cs="Times New Roman"/>
-        </w:rPr>
-        <w:t xml:space="preserve">steep slope to it towards the endpoints, and that results in even slight variants in </w:t>
-      </w:r>
-      <w:r>
-        <w:rPr>
-          <w:rFonts w:cs="Times New Roman"/>
-        </w:rPr>
-        <w:t>accelerometer data to have a much larger impact on what is displayed.</w:t>
+          <w:noProof/>
+        </w:rPr>
+        <w:drawing>
+          <wp:inline distT="0" distB="0" distL="0" distR="0" wp14:anchorId="23212F65" wp14:editId="72E8190B">
+            <wp:extent cx="2971800" cy="2617153"/>
+            <wp:effectExtent l="0" t="0" r="0" b="0"/>
+            <wp:docPr id="1281129434" name="Picture 3" descr="A graph of different colored lines&#10;&#10;AI-generated content may be incorrect."/>
+            <wp:cNvGraphicFramePr>
+              <a:graphicFrameLocks xmlns:a="http://schemas.openxmlformats.org/drawingml/2006/main" noChangeAspect="1"/>
+            </wp:cNvGraphicFramePr>
+            <a:graphic xmlns:a="http://schemas.openxmlformats.org/drawingml/2006/main">
+              <a:graphicData uri="http://schemas.openxmlformats.org/drawingml/2006/picture">
+                <pic:pic xmlns:pic="http://schemas.openxmlformats.org/drawingml/2006/picture">
+                  <pic:nvPicPr>
+                    <pic:cNvPr id="1281129434" name="Picture 3" descr="A graph of different colored lines&#10;&#10;AI-generated content may be incorrect."/>
+                    <pic:cNvPicPr/>
+                  </pic:nvPicPr>
+                  <pic:blipFill>
+                    <a:blip r:embed="rId9" cstate="print">
+                      <a:extLst>
+                        <a:ext uri="{28A0092B-C50C-407E-A947-70E740481C1C}">
+                          <a14:useLocalDpi xmlns:a14="http://schemas.microsoft.com/office/drawing/2010/main" val="0"/>
+                        </a:ext>
+                      </a:extLst>
+                    </a:blip>
+                    <a:stretch>
+                      <a:fillRect/>
+                    </a:stretch>
+                  </pic:blipFill>
+                  <pic:spPr>
+                    <a:xfrm>
+                      <a:off x="0" y="0"/>
+                      <a:ext cx="2971800" cy="2617153"/>
+                    </a:xfrm>
+                    <a:prstGeom prst="rect">
+                      <a:avLst/>
+                    </a:prstGeom>
+                  </pic:spPr>
+                </pic:pic>
+              </a:graphicData>
+            </a:graphic>
+          </wp:inline>
+        </w:drawing>
       </w:r>
     </w:p>
     <w:p>
@@ -1308,7 +715,7 @@
                     <pic:cNvPicPr/>
                   </pic:nvPicPr>
                   <pic:blipFill>
-                    <a:blip r:embed="rId9" cstate="print">
+                    <a:blip r:embed="rId10" cstate="print">
                       <a:extLst>
                         <a:ext uri="{28A0092B-C50C-407E-A947-70E740481C1C}">
                           <a14:useLocalDpi xmlns:a14="http://schemas.microsoft.com/office/drawing/2010/main" val="0"/>
@@ -1365,121 +772,6 @@
         </w:rPr>
         <w:tab/>
       </w:r>
-      <w:r>
-        <w:rPr>
-          <w:rFonts w:eastAsiaTheme="minorEastAsia" w:cs="Times New Roman"/>
-        </w:rPr>
-        <w:t xml:space="preserve">Each character represents:  </w:t>
-      </w:r>
-      <m:oMath>
-        <m:f>
-          <m:fPr>
-            <m:ctrlPr>
-              <w:rPr>
-                <w:rFonts w:ascii="Cambria Math" w:eastAsiaTheme="minorEastAsia" w:hAnsi="Cambria Math" w:cs="Times New Roman"/>
-                <w:i/>
-              </w:rPr>
-            </m:ctrlPr>
-          </m:fPr>
-          <m:num>
-            <m:sSub>
-              <m:sSubPr>
-                <m:ctrlPr>
-                  <w:rPr>
-                    <w:rFonts w:ascii="Cambria Math" w:eastAsiaTheme="minorEastAsia" w:hAnsi="Cambria Math" w:cs="Times New Roman"/>
-                    <w:i/>
-                  </w:rPr>
-                </m:ctrlPr>
-              </m:sSubPr>
-              <m:e>
-                <m:r>
-                  <w:rPr>
-                    <w:rFonts w:ascii="Cambria Math" w:eastAsiaTheme="minorEastAsia" w:hAnsi="Cambria Math" w:cs="Times New Roman"/>
-                  </w:rPr>
-                  <m:t>360</m:t>
-                </m:r>
-              </m:e>
-              <m:sub>
-                <m:r>
-                  <m:rPr>
-                    <m:nor/>
-                  </m:rPr>
-                  <w:rPr>
-                    <w:rFonts w:ascii="Cambria Math" w:eastAsiaTheme="minorEastAsia" w:hAnsi="Cambria Math" w:cs="Times New Roman"/>
-                  </w:rPr>
-                  <m:t>deg/line</m:t>
-                </m:r>
-              </m:sub>
-            </m:sSub>
-          </m:num>
-          <m:den>
-            <m:sSub>
-              <m:sSubPr>
-                <m:ctrlPr>
-                  <w:rPr>
-                    <w:rFonts w:ascii="Cambria Math" w:eastAsiaTheme="minorEastAsia" w:hAnsi="Cambria Math" w:cs="Times New Roman"/>
-                    <w:i/>
-                  </w:rPr>
-                </m:ctrlPr>
-              </m:sSubPr>
-              <m:e>
-                <m:r>
-                  <w:rPr>
-                    <w:rFonts w:ascii="Cambria Math" w:eastAsiaTheme="minorEastAsia" w:hAnsi="Cambria Math" w:cs="Times New Roman"/>
-                  </w:rPr>
-                  <m:t>78</m:t>
-                </m:r>
-              </m:e>
-              <m:sub>
-                <m:r>
-                  <m:rPr>
-                    <m:nor/>
-                  </m:rPr>
-                  <w:rPr>
-                    <w:rFonts w:ascii="Cambria Math" w:eastAsiaTheme="minorEastAsia" w:hAnsi="Cambria Math" w:cs="Times New Roman"/>
-                  </w:rPr>
-                  <m:t>chars/line</m:t>
-                </m:r>
-              </m:sub>
-            </m:sSub>
-          </m:den>
-        </m:f>
-        <m:r>
-          <w:rPr>
-            <w:rFonts w:ascii="Cambria Math" w:eastAsiaTheme="minorEastAsia" w:hAnsi="Cambria Math" w:cs="Times New Roman"/>
-          </w:rPr>
-          <m:t>≈</m:t>
-        </m:r>
-        <m:sSub>
-          <m:sSubPr>
-            <m:ctrlPr>
-              <w:rPr>
-                <w:rFonts w:ascii="Cambria Math" w:eastAsiaTheme="minorEastAsia" w:hAnsi="Cambria Math" w:cs="Times New Roman"/>
-                <w:i/>
-              </w:rPr>
-            </m:ctrlPr>
-          </m:sSubPr>
-          <m:e>
-            <m:r>
-              <w:rPr>
-                <w:rFonts w:ascii="Cambria Math" w:eastAsiaTheme="minorEastAsia" w:hAnsi="Cambria Math" w:cs="Times New Roman"/>
-              </w:rPr>
-              <m:t>4.6</m:t>
-            </m:r>
-          </m:e>
-          <m:sub>
-            <m:r>
-              <m:rPr>
-                <m:nor/>
-              </m:rPr>
-              <w:rPr>
-                <w:rFonts w:ascii="Cambria Math" w:eastAsiaTheme="minorEastAsia" w:hAnsi="Cambria Math" w:cs="Times New Roman"/>
-              </w:rPr>
-              <m:t>deg/char</m:t>
-            </m:r>
-          </m:sub>
-        </m:sSub>
-      </m:oMath>
     </w:p>
     <w:p>
       <w:pPr>

</xml_diff>